<commit_message>
new library for string replace
</commit_message>
<xml_diff>
--- a/Resources/Template5.docx
+++ b/Resources/Template5.docx
@@ -19,67 +19,1203 @@
         </w:rPr>
         <w:t>Третий документ ещё с чем-либо</w:t>
       </w:r>
+    </w:p>
+    <w:p>
+      <w:pPr>
+        <w:jc w:val="both"/>
+        <w:rPr>
+          <w:rFonts w:asciiTheme="majorHAnsi" w:hAnsiTheme="majorHAnsi" w:cstheme="majorHAnsi"/>
+          <w:sz w:val="28"/>
+          <w:szCs w:val="28"/>
+        </w:rPr>
+      </w:pPr>
+      <w:proofErr w:type="gramStart"/>
+      <w:r>
+        <w:rPr>
+          <w:rFonts w:asciiTheme="majorHAnsi" w:hAnsiTheme="majorHAnsi" w:cstheme="majorHAnsi"/>
+          <w:sz w:val="28"/>
+          <w:szCs w:val="28"/>
+        </w:rPr>
+        <w:t>Фамилия:</w:t>
+      </w:r>
+      <w:r>
+        <w:rPr>
+          <w:rFonts w:asciiTheme="majorHAnsi" w:hAnsiTheme="majorHAnsi" w:cstheme="majorHAnsi"/>
+          <w:sz w:val="28"/>
+          <w:szCs w:val="28"/>
+        </w:rPr>
+        <w:tab/>
+      </w:r>
+      <w:proofErr w:type="gramEnd"/>
+      <w:r>
+        <w:rPr>
+          <w:rFonts w:asciiTheme="majorHAnsi" w:hAnsiTheme="majorHAnsi" w:cstheme="majorHAnsi"/>
+          <w:sz w:val="28"/>
+          <w:szCs w:val="28"/>
+        </w:rPr>
+        <w:tab/>
+      </w:r>
+      <w:r>
+        <w:rPr>
+          <w:rFonts w:asciiTheme="majorHAnsi" w:hAnsiTheme="majorHAnsi" w:cstheme="majorHAnsi"/>
+          <w:sz w:val="28"/>
+          <w:szCs w:val="28"/>
+        </w:rPr>
+        <w:tab/>
+      </w:r>
+      <w:r>
+        <w:rPr>
+          <w:rFonts w:asciiTheme="majorHAnsi" w:hAnsiTheme="majorHAnsi" w:cstheme="majorHAnsi"/>
+          <w:sz w:val="28"/>
+          <w:szCs w:val="28"/>
+        </w:rPr>
+        <w:t xml:space="preserve"> [</w:t>
+      </w:r>
+      <w:proofErr w:type="spellStart"/>
+      <w:r>
+        <w:rPr>
+          <w:rFonts w:asciiTheme="majorHAnsi" w:hAnsiTheme="majorHAnsi" w:cstheme="majorHAnsi"/>
+          <w:sz w:val="28"/>
+          <w:szCs w:val="28"/>
+          <w:lang w:val="en-US"/>
+        </w:rPr>
+        <w:t>la</w:t>
+      </w:r>
+      <w:r>
+        <w:rPr>
+          <w:rFonts w:asciiTheme="majorHAnsi" w:hAnsiTheme="majorHAnsi" w:cstheme="majorHAnsi"/>
+          <w:b/>
+          <w:sz w:val="28"/>
+          <w:szCs w:val="28"/>
+          <w:lang w:val="en-US"/>
+        </w:rPr>
+        <w:t>s</w:t>
+      </w:r>
+      <w:r>
+        <w:rPr>
+          <w:rFonts w:asciiTheme="majorHAnsi" w:hAnsiTheme="majorHAnsi" w:cstheme="majorHAnsi"/>
+          <w:sz w:val="28"/>
+          <w:szCs w:val="28"/>
+          <w:lang w:val="en-US"/>
+        </w:rPr>
+        <w:t>tN</w:t>
+      </w:r>
+      <w:r>
+        <w:rPr>
+          <w:rFonts w:asciiTheme="majorHAnsi" w:hAnsiTheme="majorHAnsi" w:cstheme="majorHAnsi"/>
+          <w:sz w:val="28"/>
+          <w:szCs w:val="28"/>
+          <w:u w:val="single"/>
+          <w:lang w:val="en-US"/>
+        </w:rPr>
+        <w:t>a</w:t>
+      </w:r>
+      <w:r>
+        <w:rPr>
+          <w:rFonts w:asciiTheme="majorHAnsi" w:hAnsiTheme="majorHAnsi" w:cstheme="majorHAnsi"/>
+          <w:sz w:val="28"/>
+          <w:szCs w:val="28"/>
+          <w:lang w:val="en-US"/>
+        </w:rPr>
+        <w:t>m</w:t>
+      </w:r>
+      <w:r>
+        <w:rPr>
+          <w:rFonts w:asciiTheme="majorHAnsi" w:hAnsiTheme="majorHAnsi" w:cstheme="majorHAnsi"/>
+          <w:i/>
+          <w:sz w:val="28"/>
+          <w:szCs w:val="28"/>
+          <w:lang w:val="en-US"/>
+        </w:rPr>
+        <w:t>e</w:t>
+      </w:r>
+      <w:proofErr w:type="spellEnd"/>
+      <w:r>
+        <w:rPr>
+          <w:rFonts w:asciiTheme="majorHAnsi" w:hAnsiTheme="majorHAnsi" w:cstheme="majorHAnsi"/>
+          <w:sz w:val="28"/>
+          <w:szCs w:val="28"/>
+        </w:rPr>
+        <w:t>]</w:t>
+      </w:r>
+    </w:p>
+    <w:p>
+      <w:pPr>
+        <w:rPr>
+          <w:rFonts w:asciiTheme="majorHAnsi" w:hAnsiTheme="majorHAnsi" w:cstheme="majorHAnsi"/>
+          <w:sz w:val="28"/>
+          <w:szCs w:val="28"/>
+        </w:rPr>
+      </w:pPr>
+      <w:r>
+        <w:rPr>
+          <w:rFonts w:asciiTheme="majorHAnsi" w:hAnsiTheme="majorHAnsi" w:cstheme="majorHAnsi"/>
+          <w:sz w:val="28"/>
+          <w:szCs w:val="28"/>
+        </w:rPr>
+        <w:t xml:space="preserve">Имя: </w:t>
+      </w:r>
+      <w:r>
+        <w:rPr>
+          <w:rFonts w:asciiTheme="majorHAnsi" w:hAnsiTheme="majorHAnsi" w:cstheme="majorHAnsi"/>
+          <w:sz w:val="28"/>
+          <w:szCs w:val="28"/>
+        </w:rPr>
+        <w:tab/>
+      </w:r>
+      <w:r>
+        <w:rPr>
+          <w:rFonts w:asciiTheme="majorHAnsi" w:hAnsiTheme="majorHAnsi" w:cstheme="majorHAnsi"/>
+          <w:sz w:val="28"/>
+          <w:szCs w:val="28"/>
+        </w:rPr>
+        <w:tab/>
+      </w:r>
+      <w:r>
+        <w:rPr>
+          <w:rFonts w:asciiTheme="majorHAnsi" w:hAnsiTheme="majorHAnsi" w:cstheme="majorHAnsi"/>
+          <w:sz w:val="28"/>
+          <w:szCs w:val="28"/>
+        </w:rPr>
+        <w:tab/>
+      </w:r>
+      <w:r>
+        <w:rPr>
+          <w:rFonts w:asciiTheme="majorHAnsi" w:hAnsiTheme="majorHAnsi" w:cstheme="majorHAnsi"/>
+          <w:sz w:val="28"/>
+          <w:szCs w:val="28"/>
+        </w:rPr>
+        <w:tab/>
+      </w:r>
+      <w:r>
+        <w:rPr>
+          <w:rFonts w:asciiTheme="majorHAnsi" w:hAnsiTheme="majorHAnsi" w:cstheme="majorHAnsi"/>
+          <w:sz w:val="28"/>
+          <w:szCs w:val="28"/>
+        </w:rPr>
+        <w:t>[</w:t>
+      </w:r>
+      <w:proofErr w:type="spellStart"/>
+      <w:r>
+        <w:rPr>
+          <w:rFonts w:asciiTheme="majorHAnsi" w:hAnsiTheme="majorHAnsi" w:cstheme="majorHAnsi"/>
+          <w:sz w:val="28"/>
+          <w:szCs w:val="28"/>
+          <w:lang w:val="en-US"/>
+        </w:rPr>
+        <w:t>firstName</w:t>
+      </w:r>
+      <w:proofErr w:type="spellEnd"/>
+      <w:r>
+        <w:rPr>
+          <w:rFonts w:asciiTheme="majorHAnsi" w:hAnsiTheme="majorHAnsi" w:cstheme="majorHAnsi"/>
+          <w:sz w:val="28"/>
+          <w:szCs w:val="28"/>
+        </w:rPr>
+        <w:t>]</w:t>
+      </w:r>
+    </w:p>
+    <w:p>
+      <w:pPr>
+        <w:rPr>
+          <w:rFonts w:asciiTheme="majorHAnsi" w:hAnsiTheme="majorHAnsi" w:cstheme="majorHAnsi"/>
+          <w:sz w:val="28"/>
+          <w:szCs w:val="28"/>
+        </w:rPr>
+      </w:pPr>
+      <w:r>
+        <w:rPr>
+          <w:rFonts w:asciiTheme="majorHAnsi" w:hAnsiTheme="majorHAnsi" w:cstheme="majorHAnsi"/>
+          <w:sz w:val="28"/>
+          <w:szCs w:val="28"/>
+        </w:rPr>
+        <w:t xml:space="preserve">Отчество: </w:t>
+      </w:r>
+      <w:r>
+        <w:rPr>
+          <w:rFonts w:asciiTheme="majorHAnsi" w:hAnsiTheme="majorHAnsi" w:cstheme="majorHAnsi"/>
+          <w:sz w:val="28"/>
+          <w:szCs w:val="28"/>
+        </w:rPr>
+        <w:tab/>
+      </w:r>
+      <w:r>
+        <w:rPr>
+          <w:rFonts w:asciiTheme="majorHAnsi" w:hAnsiTheme="majorHAnsi" w:cstheme="majorHAnsi"/>
+          <w:sz w:val="28"/>
+          <w:szCs w:val="28"/>
+        </w:rPr>
+        <w:tab/>
+      </w:r>
+      <w:r>
+        <w:rPr>
+          <w:rFonts w:asciiTheme="majorHAnsi" w:hAnsiTheme="majorHAnsi" w:cstheme="majorHAnsi"/>
+          <w:sz w:val="28"/>
+          <w:szCs w:val="28"/>
+        </w:rPr>
+        <w:tab/>
+      </w:r>
+      <w:r>
+        <w:rPr>
+          <w:rFonts w:asciiTheme="majorHAnsi" w:hAnsiTheme="majorHAnsi" w:cstheme="majorHAnsi"/>
+          <w:sz w:val="28"/>
+          <w:szCs w:val="28"/>
+        </w:rPr>
+        <w:t>[</w:t>
+      </w:r>
+      <w:proofErr w:type="spellStart"/>
+      <w:r>
+        <w:rPr>
+          <w:rFonts w:asciiTheme="majorHAnsi" w:hAnsiTheme="majorHAnsi" w:cstheme="majorHAnsi"/>
+          <w:sz w:val="28"/>
+          <w:szCs w:val="28"/>
+          <w:lang w:val="en-US"/>
+        </w:rPr>
+        <w:t>middleName</w:t>
+      </w:r>
+      <w:proofErr w:type="spellEnd"/>
+      <w:r>
+        <w:rPr>
+          <w:rFonts w:asciiTheme="majorHAnsi" w:hAnsiTheme="majorHAnsi" w:cstheme="majorHAnsi"/>
+          <w:sz w:val="28"/>
+          <w:szCs w:val="28"/>
+        </w:rPr>
+        <w:t>]</w:t>
+      </w:r>
+    </w:p>
+    <w:p>
+      <w:pPr>
+        <w:rPr>
+          <w:rFonts w:asciiTheme="majorHAnsi" w:hAnsiTheme="majorHAnsi" w:cstheme="majorHAnsi"/>
+          <w:sz w:val="28"/>
+          <w:szCs w:val="28"/>
+        </w:rPr>
+      </w:pPr>
+      <w:r>
+        <w:rPr>
+          <w:rFonts w:asciiTheme="majorHAnsi" w:hAnsiTheme="majorHAnsi" w:cstheme="majorHAnsi"/>
+          <w:sz w:val="28"/>
+          <w:szCs w:val="28"/>
+        </w:rPr>
+        <w:t xml:space="preserve">Дата </w:t>
+      </w:r>
+      <w:proofErr w:type="gramStart"/>
+      <w:r>
+        <w:rPr>
+          <w:rFonts w:asciiTheme="majorHAnsi" w:hAnsiTheme="majorHAnsi" w:cstheme="majorHAnsi"/>
+          <w:sz w:val="28"/>
+          <w:szCs w:val="28"/>
+        </w:rPr>
+        <w:t>рождения:</w:t>
+      </w:r>
+      <w:r>
+        <w:rPr>
+          <w:rFonts w:asciiTheme="majorHAnsi" w:hAnsiTheme="majorHAnsi" w:cstheme="majorHAnsi"/>
+          <w:sz w:val="28"/>
+          <w:szCs w:val="28"/>
+        </w:rPr>
+        <w:tab/>
+      </w:r>
+      <w:proofErr w:type="gramEnd"/>
+      <w:r>
+        <w:rPr>
+          <w:rFonts w:asciiTheme="majorHAnsi" w:hAnsiTheme="majorHAnsi" w:cstheme="majorHAnsi"/>
+          <w:sz w:val="28"/>
+          <w:szCs w:val="28"/>
+        </w:rPr>
+        <w:tab/>
+      </w:r>
+      <w:r>
+        <w:rPr>
+          <w:rFonts w:asciiTheme="majorHAnsi" w:hAnsiTheme="majorHAnsi" w:cstheme="majorHAnsi"/>
+          <w:sz w:val="28"/>
+          <w:szCs w:val="28"/>
+        </w:rPr>
+        <w:t>[</w:t>
+      </w:r>
+      <w:proofErr w:type="spellStart"/>
+      <w:r>
+        <w:rPr>
+          <w:rFonts w:asciiTheme="majorHAnsi" w:hAnsiTheme="majorHAnsi" w:cstheme="majorHAnsi"/>
+          <w:sz w:val="28"/>
+          <w:szCs w:val="28"/>
+          <w:lang w:val="en-US"/>
+        </w:rPr>
+        <w:t>birthDate</w:t>
+      </w:r>
+      <w:proofErr w:type="spellEnd"/>
+      <w:r>
+        <w:rPr>
+          <w:rFonts w:asciiTheme="majorHAnsi" w:hAnsiTheme="majorHAnsi" w:cstheme="majorHAnsi"/>
+          <w:sz w:val="28"/>
+          <w:szCs w:val="28"/>
+        </w:rPr>
+        <w:t>]</w:t>
+      </w:r>
+    </w:p>
+    <w:p>
+      <w:pPr>
+        <w:rPr>
+          <w:rFonts w:asciiTheme="majorHAnsi" w:hAnsiTheme="majorHAnsi" w:cstheme="majorHAnsi"/>
+          <w:sz w:val="28"/>
+          <w:szCs w:val="28"/>
+        </w:rPr>
+      </w:pPr>
+      <w:r>
+        <w:rPr>
+          <w:rFonts w:asciiTheme="majorHAnsi" w:hAnsiTheme="majorHAnsi" w:cstheme="majorHAnsi"/>
+          <w:sz w:val="28"/>
+          <w:szCs w:val="28"/>
+        </w:rPr>
+        <w:t xml:space="preserve">Сумма займа: </w:t>
+      </w:r>
+      <w:r>
+        <w:rPr>
+          <w:rFonts w:asciiTheme="majorHAnsi" w:hAnsiTheme="majorHAnsi" w:cstheme="majorHAnsi"/>
+          <w:sz w:val="28"/>
+          <w:szCs w:val="28"/>
+        </w:rPr>
+        <w:tab/>
+      </w:r>
+      <w:r>
+        <w:rPr>
+          <w:rFonts w:asciiTheme="majorHAnsi" w:hAnsiTheme="majorHAnsi" w:cstheme="majorHAnsi"/>
+          <w:sz w:val="28"/>
+          <w:szCs w:val="28"/>
+        </w:rPr>
+        <w:tab/>
+      </w:r>
+      <w:r>
+        <w:rPr>
+          <w:rFonts w:asciiTheme="majorHAnsi" w:hAnsiTheme="majorHAnsi" w:cstheme="majorHAnsi"/>
+          <w:sz w:val="28"/>
+          <w:szCs w:val="28"/>
+        </w:rPr>
+        <w:t>[</w:t>
+      </w:r>
+      <w:proofErr w:type="spellStart"/>
+      <w:r>
+        <w:rPr>
+          <w:rFonts w:asciiTheme="majorHAnsi" w:hAnsiTheme="majorHAnsi" w:cstheme="majorHAnsi"/>
+          <w:sz w:val="28"/>
+          <w:szCs w:val="28"/>
+          <w:lang w:val="en-US"/>
+        </w:rPr>
+        <w:t>loanSum</w:t>
+      </w:r>
+      <w:proofErr w:type="spellEnd"/>
+      <w:r>
+        <w:rPr>
+          <w:rFonts w:asciiTheme="majorHAnsi" w:hAnsiTheme="majorHAnsi" w:cstheme="majorHAnsi"/>
+          <w:sz w:val="28"/>
+          <w:szCs w:val="28"/>
+        </w:rPr>
+        <w:t>]</w:t>
+      </w:r>
+    </w:p>
+    <w:p>
+      <w:pPr>
+        <w:rPr>
+          <w:rFonts w:asciiTheme="majorHAnsi" w:hAnsiTheme="majorHAnsi" w:cstheme="majorHAnsi"/>
+          <w:sz w:val="28"/>
+          <w:szCs w:val="28"/>
+          <w:lang w:val="en-US"/>
+        </w:rPr>
+      </w:pPr>
+      <w:proofErr w:type="gramStart"/>
+      <w:r>
+        <w:rPr>
+          <w:rFonts w:asciiTheme="majorHAnsi" w:hAnsiTheme="majorHAnsi" w:cstheme="majorHAnsi"/>
+          <w:sz w:val="28"/>
+          <w:szCs w:val="28"/>
+        </w:rPr>
+        <w:t>Изображение</w:t>
+      </w:r>
+      <w:r>
+        <w:rPr>
+          <w:rFonts w:asciiTheme="majorHAnsi" w:hAnsiTheme="majorHAnsi" w:cstheme="majorHAnsi"/>
+          <w:sz w:val="28"/>
+          <w:szCs w:val="28"/>
+          <w:lang w:val="en-US"/>
+        </w:rPr>
+        <w:t>:</w:t>
+      </w:r>
+      <w:r>
+        <w:rPr>
+          <w:rFonts w:asciiTheme="majorHAnsi" w:hAnsiTheme="majorHAnsi" w:cstheme="majorHAnsi"/>
+          <w:sz w:val="28"/>
+          <w:szCs w:val="28"/>
+          <w:lang w:val="en-US"/>
+        </w:rPr>
+        <w:tab/>
+      </w:r>
+      <w:proofErr w:type="gramEnd"/>
+      <w:r>
+        <w:rPr>
+          <w:rFonts w:asciiTheme="majorHAnsi" w:hAnsiTheme="majorHAnsi" w:cstheme="majorHAnsi"/>
+          <w:sz w:val="28"/>
+          <w:szCs w:val="28"/>
+          <w:lang w:val="en-US"/>
+        </w:rPr>
+        <w:tab/>
+      </w:r>
+      <w:r>
+        <w:rPr>
+          <w:rFonts w:asciiTheme="majorHAnsi" w:hAnsiTheme="majorHAnsi" w:cstheme="majorHAnsi"/>
+          <w:sz w:val="28"/>
+          <w:szCs w:val="28"/>
+          <w:lang w:val="en-US"/>
+        </w:rPr>
+        <w:t>[</w:t>
+      </w:r>
+      <w:r>
+        <w:rPr>
+          <w:rFonts w:asciiTheme="majorHAnsi" w:hAnsiTheme="majorHAnsi" w:cstheme="majorHAnsi"/>
+          <w:sz w:val="28"/>
+          <w:szCs w:val="28"/>
+          <w:lang w:val="en-US"/>
+        </w:rPr>
+        <w:t>im</w:t>
+      </w:r>
+      <w:r>
+        <w:rPr>
+          <w:rFonts w:asciiTheme="majorHAnsi" w:hAnsiTheme="majorHAnsi" w:cstheme="majorHAnsi"/>
+          <w:i/>
+          <w:sz w:val="28"/>
+          <w:szCs w:val="28"/>
+          <w:lang w:val="en-US"/>
+        </w:rPr>
+        <w:t>a</w:t>
+      </w:r>
+      <w:r>
+        <w:rPr>
+          <w:rFonts w:asciiTheme="majorHAnsi" w:hAnsiTheme="majorHAnsi" w:cstheme="majorHAnsi"/>
+          <w:sz w:val="28"/>
+          <w:szCs w:val="28"/>
+          <w:lang w:val="en-US"/>
+        </w:rPr>
+        <w:t>g</w:t>
+      </w:r>
+      <w:r>
+        <w:rPr>
+          <w:rFonts w:asciiTheme="majorHAnsi" w:hAnsiTheme="majorHAnsi" w:cstheme="majorHAnsi"/>
+          <w:b/>
+          <w:sz w:val="28"/>
+          <w:szCs w:val="28"/>
+          <w:lang w:val="en-US"/>
+        </w:rPr>
+        <w:t>e</w:t>
+      </w:r>
+      <w:r>
+        <w:rPr>
+          <w:rFonts w:asciiTheme="majorHAnsi" w:hAnsiTheme="majorHAnsi" w:cstheme="majorHAnsi"/>
+          <w:sz w:val="28"/>
+          <w:szCs w:val="28"/>
+          <w:lang w:val="en-US"/>
+        </w:rPr>
+        <w:t>]</w:t>
+      </w:r>
+      <w:r>
+        <w:rPr>
+          <w:rFonts w:asciiTheme="majorHAnsi" w:hAnsiTheme="majorHAnsi" w:cstheme="majorHAnsi"/>
+          <w:sz w:val="28"/>
+          <w:szCs w:val="28"/>
+          <w:lang w:val="en-US"/>
+        </w:rPr>
+        <w:t xml:space="preserve"> using System;</w:t>
+      </w:r>
+    </w:p>
+    <w:p>
+      <w:pPr>
+        <w:rPr>
+          <w:rFonts w:asciiTheme="majorHAnsi" w:hAnsiTheme="majorHAnsi" w:cstheme="majorHAnsi"/>
+          <w:sz w:val="28"/>
+          <w:szCs w:val="28"/>
+          <w:lang w:val="en-US"/>
+        </w:rPr>
+      </w:pPr>
+      <w:proofErr w:type="gramStart"/>
+      <w:r>
+        <w:rPr>
+          <w:rFonts w:asciiTheme="majorHAnsi" w:hAnsiTheme="majorHAnsi" w:cstheme="majorHAnsi"/>
+          <w:sz w:val="28"/>
+          <w:szCs w:val="28"/>
+          <w:lang w:val="en-US"/>
+        </w:rPr>
+        <w:t>using</w:t>
+      </w:r>
+      <w:proofErr w:type="gramEnd"/>
+      <w:r>
+        <w:rPr>
+          <w:rFonts w:asciiTheme="majorHAnsi" w:hAnsiTheme="majorHAnsi" w:cstheme="majorHAnsi"/>
+          <w:sz w:val="28"/>
+          <w:szCs w:val="28"/>
+          <w:lang w:val="en-US"/>
+        </w:rPr>
+        <w:t xml:space="preserve"> System.Collections.Generic;</w:t>
+      </w:r>
+    </w:p>
+    <w:p>
+      <w:pPr>
+        <w:rPr>
+          <w:rFonts w:asciiTheme="majorHAnsi" w:hAnsiTheme="majorHAnsi" w:cstheme="majorHAnsi"/>
+          <w:sz w:val="28"/>
+          <w:szCs w:val="28"/>
+          <w:lang w:val="en-US"/>
+        </w:rPr>
+      </w:pPr>
+      <w:proofErr w:type="gramStart"/>
+      <w:r>
+        <w:rPr>
+          <w:rFonts w:asciiTheme="majorHAnsi" w:hAnsiTheme="majorHAnsi" w:cstheme="majorHAnsi"/>
+          <w:sz w:val="28"/>
+          <w:szCs w:val="28"/>
+          <w:lang w:val="en-US"/>
+        </w:rPr>
+        <w:t>using</w:t>
+      </w:r>
+      <w:proofErr w:type="gramEnd"/>
+      <w:r>
+        <w:rPr>
+          <w:rFonts w:asciiTheme="majorHAnsi" w:hAnsiTheme="majorHAnsi" w:cstheme="majorHAnsi"/>
+          <w:sz w:val="28"/>
+          <w:szCs w:val="28"/>
+          <w:lang w:val="en-US"/>
+        </w:rPr>
+        <w:t xml:space="preserve"> System.Linq;</w:t>
+      </w:r>
+    </w:p>
+    <w:p>
+      <w:pPr>
+        <w:rPr>
+          <w:rFonts w:asciiTheme="majorHAnsi" w:hAnsiTheme="majorHAnsi" w:cstheme="majorHAnsi"/>
+          <w:sz w:val="28"/>
+          <w:szCs w:val="28"/>
+          <w:lang w:val="en-US"/>
+        </w:rPr>
+      </w:pPr>
+      <w:proofErr w:type="gramStart"/>
+      <w:r>
+        <w:rPr>
+          <w:rFonts w:asciiTheme="majorHAnsi" w:hAnsiTheme="majorHAnsi" w:cstheme="majorHAnsi"/>
+          <w:sz w:val="28"/>
+          <w:szCs w:val="28"/>
+          <w:lang w:val="en-US"/>
+        </w:rPr>
+        <w:t>using</w:t>
+      </w:r>
+      <w:proofErr w:type="gramEnd"/>
+      <w:r>
+        <w:rPr>
+          <w:rFonts w:asciiTheme="majorHAnsi" w:hAnsiTheme="majorHAnsi" w:cstheme="majorHAnsi"/>
+          <w:sz w:val="28"/>
+          <w:szCs w:val="28"/>
+          <w:lang w:val="en-US"/>
+        </w:rPr>
+        <w:t xml:space="preserve"> System.Text;</w:t>
+      </w:r>
+    </w:p>
+    <w:p>
+      <w:pPr>
+        <w:rPr>
+          <w:rFonts w:asciiTheme="majorHAnsi" w:hAnsiTheme="majorHAnsi" w:cstheme="majorHAnsi"/>
+          <w:sz w:val="28"/>
+          <w:szCs w:val="28"/>
+          <w:lang w:val="en-US"/>
+        </w:rPr>
+      </w:pPr>
+      <w:proofErr w:type="gramStart"/>
+      <w:r>
+        <w:rPr>
+          <w:rFonts w:asciiTheme="majorHAnsi" w:hAnsiTheme="majorHAnsi" w:cstheme="majorHAnsi"/>
+          <w:sz w:val="28"/>
+          <w:szCs w:val="28"/>
+          <w:lang w:val="en-US"/>
+        </w:rPr>
+        <w:t>using</w:t>
+      </w:r>
+      <w:proofErr w:type="gramEnd"/>
+      <w:r>
+        <w:rPr>
+          <w:rFonts w:asciiTheme="majorHAnsi" w:hAnsiTheme="majorHAnsi" w:cstheme="majorHAnsi"/>
+          <w:sz w:val="28"/>
+          <w:szCs w:val="28"/>
+          <w:lang w:val="en-US"/>
+        </w:rPr>
+        <w:t xml:space="preserve"> Spire.Doc;</w:t>
+      </w:r>
+    </w:p>
+    <w:p>
+      <w:pPr>
+        <w:rPr>
+          <w:rFonts w:asciiTheme="majorHAnsi" w:hAnsiTheme="majorHAnsi" w:cstheme="majorHAnsi"/>
+          <w:sz w:val="28"/>
+          <w:szCs w:val="28"/>
+          <w:lang w:val="en-US"/>
+        </w:rPr>
+      </w:pPr>
+      <w:proofErr w:type="gramStart"/>
+      <w:r>
+        <w:rPr>
+          <w:rFonts w:asciiTheme="majorHAnsi" w:hAnsiTheme="majorHAnsi" w:cstheme="majorHAnsi"/>
+          <w:sz w:val="28"/>
+          <w:szCs w:val="28"/>
+          <w:lang w:val="en-US"/>
+        </w:rPr>
+        <w:t>using</w:t>
+      </w:r>
+      <w:proofErr w:type="gramEnd"/>
+      <w:r>
+        <w:rPr>
+          <w:rFonts w:asciiTheme="majorHAnsi" w:hAnsiTheme="majorHAnsi" w:cstheme="majorHAnsi"/>
+          <w:sz w:val="28"/>
+          <w:szCs w:val="28"/>
+          <w:lang w:val="en-US"/>
+        </w:rPr>
+        <w:t xml:space="preserve"> Spire.Doc.Documents;</w:t>
+      </w:r>
+    </w:p>
+    <w:p>
+      <w:pPr>
+        <w:rPr>
+          <w:rFonts w:asciiTheme="majorHAnsi" w:hAnsiTheme="majorHAnsi" w:cstheme="majorHAnsi"/>
+          <w:sz w:val="28"/>
+          <w:szCs w:val="28"/>
+          <w:lang w:val="en-US"/>
+        </w:rPr>
+      </w:pPr>
+      <w:proofErr w:type="gramStart"/>
+      <w:r>
+        <w:rPr>
+          <w:rFonts w:asciiTheme="majorHAnsi" w:hAnsiTheme="majorHAnsi" w:cstheme="majorHAnsi"/>
+          <w:sz w:val="28"/>
+          <w:szCs w:val="28"/>
+          <w:lang w:val="en-US"/>
+        </w:rPr>
+        <w:t>using</w:t>
+      </w:r>
+      <w:proofErr w:type="gramEnd"/>
+      <w:r>
+        <w:rPr>
+          <w:rFonts w:asciiTheme="majorHAnsi" w:hAnsiTheme="majorHAnsi" w:cstheme="majorHAnsi"/>
+          <w:sz w:val="28"/>
+          <w:szCs w:val="28"/>
+          <w:lang w:val="en-US"/>
+        </w:rPr>
+        <w:t xml:space="preserve"> Spire.Doc.Fields;</w:t>
+      </w:r>
+    </w:p>
+    <w:p>
+      <w:pPr>
+        <w:rPr>
+          <w:rFonts w:asciiTheme="majorHAnsi" w:hAnsiTheme="majorHAnsi" w:cstheme="majorHAnsi"/>
+          <w:sz w:val="28"/>
+          <w:szCs w:val="28"/>
+          <w:lang w:val="en-US"/>
+        </w:rPr>
+      </w:pPr>
+      <w:proofErr w:type="gramStart"/>
+      <w:r>
+        <w:rPr>
+          <w:rFonts w:asciiTheme="majorHAnsi" w:hAnsiTheme="majorHAnsi" w:cstheme="majorHAnsi"/>
+          <w:sz w:val="28"/>
+          <w:szCs w:val="28"/>
+          <w:lang w:val="en-US"/>
+        </w:rPr>
+        <w:t>using</w:t>
+      </w:r>
+      <w:proofErr w:type="gramEnd"/>
+      <w:r>
+        <w:rPr>
+          <w:rFonts w:asciiTheme="majorHAnsi" w:hAnsiTheme="majorHAnsi" w:cstheme="majorHAnsi"/>
+          <w:sz w:val="28"/>
+          <w:szCs w:val="28"/>
+          <w:lang w:val="en-US"/>
+        </w:rPr>
+        <w:t xml:space="preserve"> System.Drawing;</w:t>
+      </w:r>
+    </w:p>
+    <w:p>
+      <w:pPr>
+        <w:rPr>
+          <w:rFonts w:asciiTheme="majorHAnsi" w:hAnsiTheme="majorHAnsi" w:cstheme="majorHAnsi"/>
+          <w:sz w:val="28"/>
+          <w:szCs w:val="28"/>
+          <w:lang w:val="en-US"/>
+        </w:rPr>
+      </w:pPr>
+    </w:p>
+    <w:p>
+      <w:pPr>
+        <w:rPr>
+          <w:rFonts w:asciiTheme="majorHAnsi" w:hAnsiTheme="majorHAnsi" w:cstheme="majorHAnsi"/>
+          <w:sz w:val="28"/>
+          <w:szCs w:val="28"/>
+          <w:lang w:val="en-US"/>
+        </w:rPr>
+      </w:pPr>
+    </w:p>
+    <w:p>
+      <w:pPr>
+        <w:jc w:val="both"/>
+        <w:rPr>
+          <w:rFonts w:asciiTheme="majorHAnsi" w:hAnsiTheme="majorHAnsi" w:cstheme="majorHAnsi"/>
+          <w:sz w:val="28"/>
+          <w:szCs w:val="28"/>
+        </w:rPr>
+      </w:pPr>
+      <w:r>
+        <w:rPr>
+          <w:rFonts w:asciiTheme="majorHAnsi" w:hAnsiTheme="majorHAnsi" w:cstheme="majorHAnsi"/>
+          <w:sz w:val="28"/>
+          <w:szCs w:val="28"/>
+        </w:rPr>
+        <w:t>Третий документ ещё с чем-либо</w:t>
+      </w:r>
+    </w:p>
+    <w:p>
+      <w:pPr>
+        <w:jc w:val="both"/>
+        <w:rPr>
+          <w:rFonts w:asciiTheme="majorHAnsi" w:hAnsiTheme="majorHAnsi" w:cstheme="majorHAnsi"/>
+          <w:sz w:val="28"/>
+          <w:szCs w:val="28"/>
+        </w:rPr>
+      </w:pPr>
+      <w:proofErr w:type="gramStart"/>
+      <w:r>
+        <w:rPr>
+          <w:rFonts w:asciiTheme="majorHAnsi" w:hAnsiTheme="majorHAnsi" w:cstheme="majorHAnsi"/>
+          <w:sz w:val="28"/>
+          <w:szCs w:val="28"/>
+        </w:rPr>
+        <w:t>Фамилия:</w:t>
+      </w:r>
+      <w:r>
+        <w:rPr>
+          <w:rFonts w:asciiTheme="majorHAnsi" w:hAnsiTheme="majorHAnsi" w:cstheme="majorHAnsi"/>
+          <w:sz w:val="28"/>
+          <w:szCs w:val="28"/>
+        </w:rPr>
+        <w:tab/>
+      </w:r>
+      <w:proofErr w:type="gramEnd"/>
+      <w:r>
+        <w:rPr>
+          <w:rFonts w:asciiTheme="majorHAnsi" w:hAnsiTheme="majorHAnsi" w:cstheme="majorHAnsi"/>
+          <w:sz w:val="28"/>
+          <w:szCs w:val="28"/>
+        </w:rPr>
+        <w:tab/>
+      </w:r>
+      <w:r>
+        <w:rPr>
+          <w:rFonts w:asciiTheme="majorHAnsi" w:hAnsiTheme="majorHAnsi" w:cstheme="majorHAnsi"/>
+          <w:sz w:val="28"/>
+          <w:szCs w:val="28"/>
+        </w:rPr>
+        <w:tab/>
+      </w:r>
+      <w:r>
+        <w:rPr>
+          <w:rFonts w:asciiTheme="majorHAnsi" w:hAnsiTheme="majorHAnsi" w:cstheme="majorHAnsi"/>
+          <w:sz w:val="28"/>
+          <w:szCs w:val="28"/>
+        </w:rPr>
+        <w:t xml:space="preserve"> [</w:t>
+      </w:r>
+      <w:proofErr w:type="spellStart"/>
+      <w:r>
+        <w:rPr>
+          <w:rFonts w:asciiTheme="majorHAnsi" w:hAnsiTheme="majorHAnsi" w:cstheme="majorHAnsi"/>
+          <w:sz w:val="28"/>
+          <w:szCs w:val="28"/>
+          <w:lang w:val="en-US"/>
+        </w:rPr>
+        <w:t>la</w:t>
+      </w:r>
+      <w:r>
+        <w:rPr>
+          <w:rFonts w:asciiTheme="majorHAnsi" w:hAnsiTheme="majorHAnsi" w:cstheme="majorHAnsi"/>
+          <w:b/>
+          <w:sz w:val="28"/>
+          <w:szCs w:val="28"/>
+          <w:lang w:val="en-US"/>
+        </w:rPr>
+        <w:t>s</w:t>
+      </w:r>
+      <w:r>
+        <w:rPr>
+          <w:rFonts w:asciiTheme="majorHAnsi" w:hAnsiTheme="majorHAnsi" w:cstheme="majorHAnsi"/>
+          <w:sz w:val="28"/>
+          <w:szCs w:val="28"/>
+          <w:lang w:val="en-US"/>
+        </w:rPr>
+        <w:t>tN</w:t>
+      </w:r>
+      <w:r>
+        <w:rPr>
+          <w:rFonts w:asciiTheme="majorHAnsi" w:hAnsiTheme="majorHAnsi" w:cstheme="majorHAnsi"/>
+          <w:sz w:val="28"/>
+          <w:szCs w:val="28"/>
+          <w:u w:val="single"/>
+          <w:lang w:val="en-US"/>
+        </w:rPr>
+        <w:t>a</w:t>
+      </w:r>
+      <w:r>
+        <w:rPr>
+          <w:rFonts w:asciiTheme="majorHAnsi" w:hAnsiTheme="majorHAnsi" w:cstheme="majorHAnsi"/>
+          <w:sz w:val="28"/>
+          <w:szCs w:val="28"/>
+          <w:lang w:val="en-US"/>
+        </w:rPr>
+        <w:t>m</w:t>
+      </w:r>
+      <w:r>
+        <w:rPr>
+          <w:rFonts w:asciiTheme="majorHAnsi" w:hAnsiTheme="majorHAnsi" w:cstheme="majorHAnsi"/>
+          <w:i/>
+          <w:sz w:val="28"/>
+          <w:szCs w:val="28"/>
+          <w:lang w:val="en-US"/>
+        </w:rPr>
+        <w:t>e</w:t>
+      </w:r>
+      <w:proofErr w:type="spellEnd"/>
+      <w:r>
+        <w:rPr>
+          <w:rFonts w:asciiTheme="majorHAnsi" w:hAnsiTheme="majorHAnsi" w:cstheme="majorHAnsi"/>
+          <w:sz w:val="28"/>
+          <w:szCs w:val="28"/>
+        </w:rPr>
+        <w:t>]</w:t>
+      </w:r>
+    </w:p>
+    <w:p>
+      <w:pPr>
+        <w:rPr>
+          <w:rFonts w:asciiTheme="majorHAnsi" w:hAnsiTheme="majorHAnsi" w:cstheme="majorHAnsi"/>
+          <w:sz w:val="28"/>
+          <w:szCs w:val="28"/>
+        </w:rPr>
+      </w:pPr>
+      <w:r>
+        <w:rPr>
+          <w:rFonts w:asciiTheme="majorHAnsi" w:hAnsiTheme="majorHAnsi" w:cstheme="majorHAnsi"/>
+          <w:sz w:val="28"/>
+          <w:szCs w:val="28"/>
+        </w:rPr>
+        <w:t xml:space="preserve">Имя: </w:t>
+      </w:r>
+      <w:r>
+        <w:rPr>
+          <w:rFonts w:asciiTheme="majorHAnsi" w:hAnsiTheme="majorHAnsi" w:cstheme="majorHAnsi"/>
+          <w:sz w:val="28"/>
+          <w:szCs w:val="28"/>
+        </w:rPr>
+        <w:tab/>
+      </w:r>
+      <w:r>
+        <w:rPr>
+          <w:rFonts w:asciiTheme="majorHAnsi" w:hAnsiTheme="majorHAnsi" w:cstheme="majorHAnsi"/>
+          <w:sz w:val="28"/>
+          <w:szCs w:val="28"/>
+        </w:rPr>
+        <w:tab/>
+      </w:r>
+      <w:r>
+        <w:rPr>
+          <w:rFonts w:asciiTheme="majorHAnsi" w:hAnsiTheme="majorHAnsi" w:cstheme="majorHAnsi"/>
+          <w:sz w:val="28"/>
+          <w:szCs w:val="28"/>
+        </w:rPr>
+        <w:tab/>
+      </w:r>
+      <w:r>
+        <w:rPr>
+          <w:rFonts w:asciiTheme="majorHAnsi" w:hAnsiTheme="majorHAnsi" w:cstheme="majorHAnsi"/>
+          <w:sz w:val="28"/>
+          <w:szCs w:val="28"/>
+        </w:rPr>
+        <w:tab/>
+      </w:r>
+      <w:r>
+        <w:rPr>
+          <w:rFonts w:asciiTheme="majorHAnsi" w:hAnsiTheme="majorHAnsi" w:cstheme="majorHAnsi"/>
+          <w:sz w:val="28"/>
+          <w:szCs w:val="28"/>
+        </w:rPr>
+        <w:t>[</w:t>
+      </w:r>
+      <w:proofErr w:type="spellStart"/>
+      <w:r>
+        <w:rPr>
+          <w:rFonts w:asciiTheme="majorHAnsi" w:hAnsiTheme="majorHAnsi" w:cstheme="majorHAnsi"/>
+          <w:sz w:val="28"/>
+          <w:szCs w:val="28"/>
+          <w:lang w:val="en-US"/>
+        </w:rPr>
+        <w:t>firstNa</w:t>
+      </w:r>
+      <w:r>
+        <w:rPr>
+          <w:rFonts w:asciiTheme="majorHAnsi" w:hAnsiTheme="majorHAnsi" w:cstheme="majorHAnsi"/>
+          <w:sz w:val="28"/>
+          <w:szCs w:val="28"/>
+          <w:u w:val="single"/>
+          <w:lang w:val="en-US"/>
+        </w:rPr>
+        <w:t>m</w:t>
+      </w:r>
+      <w:r>
+        <w:rPr>
+          <w:rFonts w:asciiTheme="majorHAnsi" w:hAnsiTheme="majorHAnsi" w:cstheme="majorHAnsi"/>
+          <w:sz w:val="28"/>
+          <w:szCs w:val="28"/>
+          <w:lang w:val="en-US"/>
+        </w:rPr>
+        <w:t>e</w:t>
+      </w:r>
+      <w:proofErr w:type="spellEnd"/>
+      <w:r>
+        <w:rPr>
+          <w:rFonts w:asciiTheme="majorHAnsi" w:hAnsiTheme="majorHAnsi" w:cstheme="majorHAnsi"/>
+          <w:sz w:val="28"/>
+          <w:szCs w:val="28"/>
+        </w:rPr>
+        <w:t>]</w:t>
+      </w:r>
+    </w:p>
+    <w:p>
+      <w:pPr>
+        <w:rPr>
+          <w:rFonts w:asciiTheme="majorHAnsi" w:hAnsiTheme="majorHAnsi" w:cstheme="majorHAnsi"/>
+          <w:sz w:val="28"/>
+          <w:szCs w:val="28"/>
+        </w:rPr>
+      </w:pPr>
+      <w:r>
+        <w:rPr>
+          <w:rFonts w:asciiTheme="majorHAnsi" w:hAnsiTheme="majorHAnsi" w:cstheme="majorHAnsi"/>
+          <w:sz w:val="28"/>
+          <w:szCs w:val="28"/>
+        </w:rPr>
+        <w:t xml:space="preserve">Отчество: </w:t>
+      </w:r>
+      <w:r>
+        <w:rPr>
+          <w:rFonts w:asciiTheme="majorHAnsi" w:hAnsiTheme="majorHAnsi" w:cstheme="majorHAnsi"/>
+          <w:sz w:val="28"/>
+          <w:szCs w:val="28"/>
+        </w:rPr>
+        <w:tab/>
+      </w:r>
+      <w:r>
+        <w:rPr>
+          <w:rFonts w:asciiTheme="majorHAnsi" w:hAnsiTheme="majorHAnsi" w:cstheme="majorHAnsi"/>
+          <w:sz w:val="28"/>
+          <w:szCs w:val="28"/>
+        </w:rPr>
+        <w:tab/>
+      </w:r>
+      <w:r>
+        <w:rPr>
+          <w:rFonts w:asciiTheme="majorHAnsi" w:hAnsiTheme="majorHAnsi" w:cstheme="majorHAnsi"/>
+          <w:sz w:val="28"/>
+          <w:szCs w:val="28"/>
+        </w:rPr>
+        <w:tab/>
+      </w:r>
+      <w:r>
+        <w:rPr>
+          <w:rFonts w:asciiTheme="majorHAnsi" w:hAnsiTheme="majorHAnsi" w:cstheme="majorHAnsi"/>
+          <w:sz w:val="28"/>
+          <w:szCs w:val="28"/>
+        </w:rPr>
+        <w:t>[</w:t>
+      </w:r>
+      <w:proofErr w:type="spellStart"/>
+      <w:r>
+        <w:rPr>
+          <w:rFonts w:asciiTheme="majorHAnsi" w:hAnsiTheme="majorHAnsi" w:cstheme="majorHAnsi"/>
+          <w:sz w:val="28"/>
+          <w:szCs w:val="28"/>
+          <w:lang w:val="en-US"/>
+        </w:rPr>
+        <w:t>middleName</w:t>
+      </w:r>
+      <w:proofErr w:type="spellEnd"/>
+      <w:r>
+        <w:rPr>
+          <w:rFonts w:asciiTheme="majorHAnsi" w:hAnsiTheme="majorHAnsi" w:cstheme="majorHAnsi"/>
+          <w:sz w:val="28"/>
+          <w:szCs w:val="28"/>
+        </w:rPr>
+        <w:t>]</w:t>
+      </w:r>
+    </w:p>
+    <w:p>
+      <w:pPr>
+        <w:rPr>
+          <w:rFonts w:asciiTheme="majorHAnsi" w:hAnsiTheme="majorHAnsi" w:cstheme="majorHAnsi"/>
+          <w:sz w:val="28"/>
+          <w:szCs w:val="28"/>
+        </w:rPr>
+      </w:pPr>
+      <w:r>
+        <w:rPr>
+          <w:rFonts w:asciiTheme="majorHAnsi" w:hAnsiTheme="majorHAnsi" w:cstheme="majorHAnsi"/>
+          <w:sz w:val="28"/>
+          <w:szCs w:val="28"/>
+        </w:rPr>
+        <w:t xml:space="preserve">Дата </w:t>
+      </w:r>
+      <w:proofErr w:type="gramStart"/>
+      <w:r>
+        <w:rPr>
+          <w:rFonts w:asciiTheme="majorHAnsi" w:hAnsiTheme="majorHAnsi" w:cstheme="majorHAnsi"/>
+          <w:sz w:val="28"/>
+          <w:szCs w:val="28"/>
+        </w:rPr>
+        <w:t>рождения:</w:t>
+      </w:r>
+      <w:r>
+        <w:rPr>
+          <w:rFonts w:asciiTheme="majorHAnsi" w:hAnsiTheme="majorHAnsi" w:cstheme="majorHAnsi"/>
+          <w:sz w:val="28"/>
+          <w:szCs w:val="28"/>
+        </w:rPr>
+        <w:tab/>
+      </w:r>
+      <w:proofErr w:type="gramEnd"/>
+      <w:r>
+        <w:rPr>
+          <w:rFonts w:asciiTheme="majorHAnsi" w:hAnsiTheme="majorHAnsi" w:cstheme="majorHAnsi"/>
+          <w:sz w:val="28"/>
+          <w:szCs w:val="28"/>
+        </w:rPr>
+        <w:tab/>
+      </w:r>
+      <w:r>
+        <w:rPr>
+          <w:rFonts w:asciiTheme="majorHAnsi" w:hAnsiTheme="majorHAnsi" w:cstheme="majorHAnsi"/>
+          <w:sz w:val="28"/>
+          <w:szCs w:val="28"/>
+        </w:rPr>
+        <w:t>[</w:t>
+      </w:r>
+      <w:proofErr w:type="spellStart"/>
+      <w:r>
+        <w:rPr>
+          <w:rFonts w:asciiTheme="majorHAnsi" w:hAnsiTheme="majorHAnsi" w:cstheme="majorHAnsi"/>
+          <w:sz w:val="28"/>
+          <w:szCs w:val="28"/>
+          <w:lang w:val="en-US"/>
+        </w:rPr>
+        <w:t>bir</w:t>
+      </w:r>
+      <w:r>
+        <w:rPr>
+          <w:rFonts w:asciiTheme="majorHAnsi" w:hAnsiTheme="majorHAnsi" w:cstheme="majorHAnsi"/>
+          <w:i/>
+          <w:sz w:val="28"/>
+          <w:szCs w:val="28"/>
+          <w:lang w:val="en-US"/>
+        </w:rPr>
+        <w:t>t</w:t>
+      </w:r>
+      <w:r>
+        <w:rPr>
+          <w:rFonts w:asciiTheme="majorHAnsi" w:hAnsiTheme="majorHAnsi" w:cstheme="majorHAnsi"/>
+          <w:sz w:val="28"/>
+          <w:szCs w:val="28"/>
+          <w:lang w:val="en-US"/>
+        </w:rPr>
+        <w:t>hDate</w:t>
+      </w:r>
+      <w:proofErr w:type="spellEnd"/>
+      <w:r>
+        <w:rPr>
+          <w:rFonts w:asciiTheme="majorHAnsi" w:hAnsiTheme="majorHAnsi" w:cstheme="majorHAnsi"/>
+          <w:sz w:val="28"/>
+          <w:szCs w:val="28"/>
+        </w:rPr>
+        <w:t>]</w:t>
+      </w:r>
+    </w:p>
+    <w:p>
+      <w:pPr>
+        <w:rPr>
+          <w:rFonts w:asciiTheme="majorHAnsi" w:hAnsiTheme="majorHAnsi" w:cstheme="majorHAnsi"/>
+          <w:sz w:val="28"/>
+          <w:szCs w:val="28"/>
+        </w:rPr>
+      </w:pPr>
+      <w:r>
+        <w:rPr>
+          <w:rFonts w:asciiTheme="majorHAnsi" w:hAnsiTheme="majorHAnsi" w:cstheme="majorHAnsi"/>
+          <w:sz w:val="28"/>
+          <w:szCs w:val="28"/>
+        </w:rPr>
+        <w:t xml:space="preserve">Сумма займа: </w:t>
+      </w:r>
+      <w:r>
+        <w:rPr>
+          <w:rFonts w:asciiTheme="majorHAnsi" w:hAnsiTheme="majorHAnsi" w:cstheme="majorHAnsi"/>
+          <w:sz w:val="28"/>
+          <w:szCs w:val="28"/>
+        </w:rPr>
+        <w:tab/>
+      </w:r>
+      <w:r>
+        <w:rPr>
+          <w:rFonts w:asciiTheme="majorHAnsi" w:hAnsiTheme="majorHAnsi" w:cstheme="majorHAnsi"/>
+          <w:sz w:val="28"/>
+          <w:szCs w:val="28"/>
+        </w:rPr>
+        <w:tab/>
+      </w:r>
+      <w:r>
+        <w:rPr>
+          <w:rFonts w:asciiTheme="majorHAnsi" w:hAnsiTheme="majorHAnsi" w:cstheme="majorHAnsi"/>
+          <w:sz w:val="28"/>
+          <w:szCs w:val="28"/>
+        </w:rPr>
+        <w:t>[</w:t>
+      </w:r>
+      <w:proofErr w:type="spellStart"/>
+      <w:r>
+        <w:rPr>
+          <w:rFonts w:asciiTheme="majorHAnsi" w:hAnsiTheme="majorHAnsi" w:cstheme="majorHAnsi"/>
+          <w:sz w:val="28"/>
+          <w:szCs w:val="28"/>
+          <w:lang w:val="en-US"/>
+        </w:rPr>
+        <w:t>loan</w:t>
+      </w:r>
       <w:bookmarkStart w:id="0" w:name="_GoBack"/>
+      <w:r>
+        <w:rPr>
+          <w:rFonts w:asciiTheme="majorHAnsi" w:hAnsiTheme="majorHAnsi" w:cstheme="majorHAnsi"/>
+          <w:sz w:val="28"/>
+          <w:szCs w:val="28"/>
+          <w:u w:val="single"/>
+          <w:lang w:val="en-US"/>
+        </w:rPr>
+        <w:t>S</w:t>
+      </w:r>
       <w:bookmarkEnd w:id="0"/>
-    </w:p>
-    <w:p>
-      <w:pPr>
-        <w:jc w:val="both"/>
-        <w:rPr>
-          <w:rFonts w:asciiTheme="majorHAnsi" w:hAnsiTheme="majorHAnsi" w:cstheme="majorHAnsi"/>
-          <w:sz w:val="28"/>
-          <w:szCs w:val="28"/>
-        </w:rPr>
-      </w:pPr>
-      <w:r>
-        <w:rPr>
-          <w:rFonts w:asciiTheme="majorHAnsi" w:hAnsiTheme="majorHAnsi" w:cstheme="majorHAnsi"/>
-          <w:sz w:val="28"/>
-          <w:szCs w:val="28"/>
-        </w:rPr>
-        <w:t>Фамилия:</w:t>
-      </w:r>
-      <w:r>
-        <w:rPr>
-          <w:rFonts w:asciiTheme="majorHAnsi" w:hAnsiTheme="majorHAnsi" w:cstheme="majorHAnsi"/>
-          <w:sz w:val="28"/>
-          <w:szCs w:val="28"/>
-        </w:rPr>
-        <w:tab/>
-      </w:r>
-      <w:r>
-        <w:rPr>
-          <w:rFonts w:asciiTheme="majorHAnsi" w:hAnsiTheme="majorHAnsi" w:cstheme="majorHAnsi"/>
-          <w:sz w:val="28"/>
-          <w:szCs w:val="28"/>
-        </w:rPr>
-        <w:tab/>
-      </w:r>
-      <w:r>
-        <w:rPr>
-          <w:rFonts w:asciiTheme="majorHAnsi" w:hAnsiTheme="majorHAnsi" w:cstheme="majorHAnsi"/>
-          <w:sz w:val="28"/>
-          <w:szCs w:val="28"/>
-        </w:rPr>
-        <w:tab/>
-      </w:r>
-      <w:r>
-        <w:rPr>
-          <w:rFonts w:asciiTheme="majorHAnsi" w:hAnsiTheme="majorHAnsi" w:cstheme="majorHAnsi"/>
-          <w:sz w:val="28"/>
-          <w:szCs w:val="28"/>
-        </w:rPr>
-        <w:t xml:space="preserve"> [</w:t>
-      </w:r>
-      <w:r>
-        <w:rPr>
-          <w:rFonts w:asciiTheme="majorHAnsi" w:hAnsiTheme="majorHAnsi" w:cstheme="majorHAnsi"/>
-          <w:sz w:val="28"/>
-          <w:szCs w:val="28"/>
-          <w:lang w:val="en-US"/>
-        </w:rPr>
-        <w:t>lastName</w:t>
-      </w:r>
+      <w:r>
+        <w:rPr>
+          <w:rFonts w:asciiTheme="majorHAnsi" w:hAnsiTheme="majorHAnsi" w:cstheme="majorHAnsi"/>
+          <w:sz w:val="28"/>
+          <w:szCs w:val="28"/>
+          <w:lang w:val="en-US"/>
+        </w:rPr>
+        <w:t>um</w:t>
+      </w:r>
+      <w:proofErr w:type="spellEnd"/>
       <w:r>
         <w:rPr>
           <w:rFonts w:asciiTheme="majorHAnsi" w:hAnsiTheme="majorHAnsi" w:cstheme="majorHAnsi"/>
@@ -97,38 +1233,24 @@
           <w:szCs w:val="28"/>
         </w:rPr>
       </w:pPr>
-      <w:r>
-        <w:rPr>
-          <w:rFonts w:asciiTheme="majorHAnsi" w:hAnsiTheme="majorHAnsi" w:cstheme="majorHAnsi"/>
-          <w:sz w:val="28"/>
-          <w:szCs w:val="28"/>
-        </w:rPr>
-        <w:t xml:space="preserve">Имя: </w:t>
-      </w:r>
-      <w:r>
-        <w:rPr>
-          <w:rFonts w:asciiTheme="majorHAnsi" w:hAnsiTheme="majorHAnsi" w:cstheme="majorHAnsi"/>
-          <w:sz w:val="28"/>
-          <w:szCs w:val="28"/>
-        </w:rPr>
-        <w:tab/>
-      </w:r>
-      <w:r>
-        <w:rPr>
-          <w:rFonts w:asciiTheme="majorHAnsi" w:hAnsiTheme="majorHAnsi" w:cstheme="majorHAnsi"/>
-          <w:sz w:val="28"/>
-          <w:szCs w:val="28"/>
-        </w:rPr>
-        <w:tab/>
-      </w:r>
-      <w:r>
-        <w:rPr>
-          <w:rFonts w:asciiTheme="majorHAnsi" w:hAnsiTheme="majorHAnsi" w:cstheme="majorHAnsi"/>
-          <w:sz w:val="28"/>
-          <w:szCs w:val="28"/>
-        </w:rPr>
-        <w:tab/>
-      </w:r>
+      <w:proofErr w:type="gramStart"/>
+      <w:r>
+        <w:rPr>
+          <w:rFonts w:asciiTheme="majorHAnsi" w:hAnsiTheme="majorHAnsi" w:cstheme="majorHAnsi"/>
+          <w:sz w:val="28"/>
+          <w:szCs w:val="28"/>
+        </w:rPr>
+        <w:t>Изображение:</w:t>
+      </w:r>
+      <w:r>
+        <w:rPr>
+          <w:rFonts w:asciiTheme="majorHAnsi" w:hAnsiTheme="majorHAnsi" w:cstheme="majorHAnsi"/>
+          <w:sz w:val="28"/>
+          <w:szCs w:val="28"/>
+        </w:rPr>
+        <w:tab/>
+      </w:r>
+      <w:proofErr w:type="gramEnd"/>
       <w:r>
         <w:rPr>
           <w:rFonts w:asciiTheme="majorHAnsi" w:hAnsiTheme="majorHAnsi" w:cstheme="majorHAnsi"/>
@@ -152,7 +1274,36 @@
           <w:szCs w:val="28"/>
           <w:lang w:val="en-US"/>
         </w:rPr>
-        <w:t>firstName</w:t>
+        <w:t>im</w:t>
+      </w:r>
+      <w:r>
+        <w:rPr>
+          <w:rFonts w:asciiTheme="majorHAnsi" w:hAnsiTheme="majorHAnsi" w:cstheme="majorHAnsi"/>
+          <w:i/>
+          <w:sz w:val="28"/>
+          <w:szCs w:val="28"/>
+          <w:lang w:val="en-US"/>
+        </w:rPr>
+        <w:t>a</w:t>
+      </w:r>
+      <w:r>
+        <w:rPr>
+          <w:rFonts w:asciiTheme="majorHAnsi" w:hAnsiTheme="majorHAnsi" w:cstheme="majorHAnsi"/>
+          <w:sz w:val="28"/>
+          <w:szCs w:val="28"/>
+          <w:lang w:val="en-US"/>
+        </w:rPr>
+        <w:t>g</w:t>
+      </w:r>
+      <w:r>
+        <w:rPr>
+          <w:rFonts w:asciiTheme="majorHAnsi" w:hAnsiTheme="majorHAnsi" w:cstheme="majorHAnsi"/>
+          <w:b/>
+          <w:sz w:val="28"/>
+          <w:szCs w:val="28"/>
+          <w:lang w:val="en-US"/>
+        </w:rPr>
+        <w:t>e</w:t>
       </w:r>
       <w:r>
         <w:rPr>
@@ -162,246 +1313,60 @@
         </w:rPr>
         <w:t>]</w:t>
       </w:r>
-    </w:p>
-    <w:p>
-      <w:pPr>
-        <w:rPr>
-          <w:rFonts w:asciiTheme="majorHAnsi" w:hAnsiTheme="majorHAnsi" w:cstheme="majorHAnsi"/>
-          <w:sz w:val="28"/>
-          <w:szCs w:val="28"/>
-        </w:rPr>
-      </w:pPr>
-      <w:r>
-        <w:rPr>
-          <w:rFonts w:asciiTheme="majorHAnsi" w:hAnsiTheme="majorHAnsi" w:cstheme="majorHAnsi"/>
-          <w:sz w:val="28"/>
-          <w:szCs w:val="28"/>
-        </w:rPr>
-        <w:t xml:space="preserve">Отчество: </w:t>
-      </w:r>
-      <w:r>
-        <w:rPr>
-          <w:rFonts w:asciiTheme="majorHAnsi" w:hAnsiTheme="majorHAnsi" w:cstheme="majorHAnsi"/>
-          <w:sz w:val="28"/>
-          <w:szCs w:val="28"/>
-        </w:rPr>
-        <w:tab/>
-      </w:r>
-      <w:r>
-        <w:rPr>
-          <w:rFonts w:asciiTheme="majorHAnsi" w:hAnsiTheme="majorHAnsi" w:cstheme="majorHAnsi"/>
-          <w:sz w:val="28"/>
-          <w:szCs w:val="28"/>
-        </w:rPr>
-        <w:tab/>
-      </w:r>
-      <w:r>
-        <w:rPr>
-          <w:rFonts w:asciiTheme="majorHAnsi" w:hAnsiTheme="majorHAnsi" w:cstheme="majorHAnsi"/>
-          <w:sz w:val="28"/>
-          <w:szCs w:val="28"/>
-        </w:rPr>
-        <w:tab/>
-      </w:r>
-      <w:r>
-        <w:rPr>
-          <w:rFonts w:asciiTheme="majorHAnsi" w:hAnsiTheme="majorHAnsi" w:cstheme="majorHAnsi"/>
-          <w:sz w:val="28"/>
-          <w:szCs w:val="28"/>
-        </w:rPr>
-        <w:t>[</w:t>
-      </w:r>
-      <w:r>
-        <w:rPr>
-          <w:rFonts w:asciiTheme="majorHAnsi" w:hAnsiTheme="majorHAnsi" w:cstheme="majorHAnsi"/>
-          <w:sz w:val="28"/>
-          <w:szCs w:val="28"/>
-          <w:lang w:val="en-US"/>
-        </w:rPr>
-        <w:t>middleName</w:t>
-      </w:r>
-      <w:r>
-        <w:rPr>
-          <w:rFonts w:asciiTheme="majorHAnsi" w:hAnsiTheme="majorHAnsi" w:cstheme="majorHAnsi"/>
-          <w:sz w:val="28"/>
-          <w:szCs w:val="28"/>
-        </w:rPr>
-        <w:t>]</w:t>
-      </w:r>
-    </w:p>
-    <w:p>
-      <w:pPr>
-        <w:rPr>
-          <w:rFonts w:asciiTheme="majorHAnsi" w:hAnsiTheme="majorHAnsi" w:cstheme="majorHAnsi"/>
-          <w:sz w:val="28"/>
-          <w:szCs w:val="28"/>
-        </w:rPr>
-      </w:pPr>
-      <w:r>
-        <w:rPr>
-          <w:rFonts w:asciiTheme="majorHAnsi" w:hAnsiTheme="majorHAnsi" w:cstheme="majorHAnsi"/>
-          <w:sz w:val="28"/>
-          <w:szCs w:val="28"/>
-        </w:rPr>
-        <w:t>Дата рождения:</w:t>
-      </w:r>
-      <w:r>
-        <w:rPr>
-          <w:rFonts w:asciiTheme="majorHAnsi" w:hAnsiTheme="majorHAnsi" w:cstheme="majorHAnsi"/>
-          <w:sz w:val="28"/>
-          <w:szCs w:val="28"/>
-        </w:rPr>
-        <w:tab/>
-      </w:r>
-      <w:r>
-        <w:rPr>
-          <w:rFonts w:asciiTheme="majorHAnsi" w:hAnsiTheme="majorHAnsi" w:cstheme="majorHAnsi"/>
-          <w:sz w:val="28"/>
-          <w:szCs w:val="28"/>
-        </w:rPr>
-        <w:tab/>
-      </w:r>
-      <w:r>
-        <w:rPr>
-          <w:rFonts w:asciiTheme="majorHAnsi" w:hAnsiTheme="majorHAnsi" w:cstheme="majorHAnsi"/>
-          <w:sz w:val="28"/>
-          <w:szCs w:val="28"/>
-        </w:rPr>
-        <w:t>[</w:t>
-      </w:r>
-      <w:r>
-        <w:rPr>
-          <w:rFonts w:asciiTheme="majorHAnsi" w:hAnsiTheme="majorHAnsi" w:cstheme="majorHAnsi"/>
-          <w:sz w:val="28"/>
-          <w:szCs w:val="28"/>
-          <w:lang w:val="en-US"/>
-        </w:rPr>
-        <w:t>birthDate</w:t>
-      </w:r>
-      <w:r>
-        <w:rPr>
-          <w:rFonts w:asciiTheme="majorHAnsi" w:hAnsiTheme="majorHAnsi" w:cstheme="majorHAnsi"/>
-          <w:sz w:val="28"/>
-          <w:szCs w:val="28"/>
-        </w:rPr>
-        <w:t>]</w:t>
-      </w:r>
-    </w:p>
-    <w:p>
-      <w:pPr>
-        <w:rPr>
-          <w:rFonts w:asciiTheme="majorHAnsi" w:hAnsiTheme="majorHAnsi" w:cstheme="majorHAnsi"/>
-          <w:sz w:val="28"/>
-          <w:szCs w:val="28"/>
-        </w:rPr>
-      </w:pPr>
-      <w:r>
-        <w:rPr>
-          <w:rFonts w:asciiTheme="majorHAnsi" w:hAnsiTheme="majorHAnsi" w:cstheme="majorHAnsi"/>
-          <w:sz w:val="28"/>
-          <w:szCs w:val="28"/>
-        </w:rPr>
-        <w:t xml:space="preserve">Сумма займа: </w:t>
-      </w:r>
-      <w:r>
-        <w:rPr>
-          <w:rFonts w:asciiTheme="majorHAnsi" w:hAnsiTheme="majorHAnsi" w:cstheme="majorHAnsi"/>
-          <w:sz w:val="28"/>
-          <w:szCs w:val="28"/>
-        </w:rPr>
-        <w:tab/>
-      </w:r>
-      <w:r>
-        <w:rPr>
-          <w:rFonts w:asciiTheme="majorHAnsi" w:hAnsiTheme="majorHAnsi" w:cstheme="majorHAnsi"/>
-          <w:sz w:val="28"/>
-          <w:szCs w:val="28"/>
-        </w:rPr>
-        <w:tab/>
-      </w:r>
-      <w:r>
-        <w:rPr>
-          <w:rFonts w:asciiTheme="majorHAnsi" w:hAnsiTheme="majorHAnsi" w:cstheme="majorHAnsi"/>
-          <w:sz w:val="28"/>
-          <w:szCs w:val="28"/>
-        </w:rPr>
-        <w:t>[</w:t>
-      </w:r>
-      <w:r>
-        <w:rPr>
-          <w:rFonts w:asciiTheme="majorHAnsi" w:hAnsiTheme="majorHAnsi" w:cstheme="majorHAnsi"/>
-          <w:sz w:val="28"/>
-          <w:szCs w:val="28"/>
-          <w:lang w:val="en-US"/>
-        </w:rPr>
-        <w:t>loanSum</w:t>
-      </w:r>
-      <w:r>
-        <w:rPr>
-          <w:rFonts w:asciiTheme="majorHAnsi" w:hAnsiTheme="majorHAnsi" w:cstheme="majorHAnsi"/>
-          <w:sz w:val="28"/>
-          <w:szCs w:val="28"/>
-        </w:rPr>
-        <w:t>]</w:t>
-      </w:r>
-    </w:p>
-    <w:p>
-      <w:pPr>
-        <w:rPr>
-          <w:rFonts w:asciiTheme="majorHAnsi" w:hAnsiTheme="majorHAnsi" w:cstheme="majorHAnsi"/>
-          <w:sz w:val="28"/>
-          <w:szCs w:val="28"/>
-        </w:rPr>
-      </w:pPr>
-      <w:r>
-        <w:rPr>
-          <w:rFonts w:asciiTheme="majorHAnsi" w:hAnsiTheme="majorHAnsi" w:cstheme="majorHAnsi"/>
-          <w:sz w:val="28"/>
-          <w:szCs w:val="28"/>
-        </w:rPr>
-        <w:t>Изображение:</w:t>
-      </w:r>
-      <w:r>
-        <w:rPr>
-          <w:rFonts w:asciiTheme="majorHAnsi" w:hAnsiTheme="majorHAnsi" w:cstheme="majorHAnsi"/>
-          <w:sz w:val="28"/>
-          <w:szCs w:val="28"/>
-        </w:rPr>
-        <w:tab/>
-      </w:r>
-      <w:r>
-        <w:rPr>
-          <w:rFonts w:asciiTheme="majorHAnsi" w:hAnsiTheme="majorHAnsi" w:cstheme="majorHAnsi"/>
-          <w:sz w:val="28"/>
-          <w:szCs w:val="28"/>
-        </w:rPr>
-        <w:tab/>
-      </w:r>
-      <w:r>
-        <w:rPr>
-          <w:rFonts w:asciiTheme="majorHAnsi" w:hAnsiTheme="majorHAnsi" w:cstheme="majorHAnsi"/>
-          <w:sz w:val="28"/>
-          <w:szCs w:val="28"/>
-        </w:rPr>
-        <w:t>[</w:t>
-      </w:r>
-      <w:r>
-        <w:rPr>
-          <w:rFonts w:asciiTheme="majorHAnsi" w:hAnsiTheme="majorHAnsi" w:cstheme="majorHAnsi"/>
-          <w:sz w:val="28"/>
-          <w:szCs w:val="28"/>
-          <w:lang w:val="en-US"/>
-        </w:rPr>
-        <w:t>image</w:t>
-      </w:r>
-      <w:r>
-        <w:rPr>
-          <w:rFonts w:asciiTheme="majorHAnsi" w:hAnsiTheme="majorHAnsi" w:cstheme="majorHAnsi"/>
-          <w:sz w:val="28"/>
-          <w:szCs w:val="28"/>
-        </w:rPr>
-        <w:t>]</w:t>
-      </w:r>
+      <w:r>
+        <w:rPr>
+          <w:rFonts w:asciiTheme="majorHAnsi" w:hAnsiTheme="majorHAnsi" w:cstheme="majorHAnsi"/>
+          <w:sz w:val="28"/>
+          <w:szCs w:val="28"/>
+        </w:rPr>
+        <w:t xml:space="preserve"> </w:t>
+      </w:r>
+      <w:proofErr w:type="spellStart"/>
+      <w:r>
+        <w:rPr>
+          <w:rFonts w:asciiTheme="majorHAnsi" w:hAnsiTheme="majorHAnsi" w:cstheme="majorHAnsi"/>
+          <w:sz w:val="28"/>
+          <w:szCs w:val="28"/>
+        </w:rPr>
+        <w:t>using</w:t>
+      </w:r>
+      <w:proofErr w:type="spellEnd"/>
+      <w:r>
+        <w:rPr>
+          <w:rFonts w:asciiTheme="majorHAnsi" w:hAnsiTheme="majorHAnsi" w:cstheme="majorHAnsi"/>
+          <w:sz w:val="28"/>
+          <w:szCs w:val="28"/>
+        </w:rPr>
+        <w:t xml:space="preserve"> </w:t>
+      </w:r>
+      <w:proofErr w:type="spellStart"/>
+      <w:r>
+        <w:rPr>
+          <w:rFonts w:asciiTheme="majorHAnsi" w:hAnsiTheme="majorHAnsi" w:cstheme="majorHAnsi"/>
+          <w:sz w:val="28"/>
+          <w:szCs w:val="28"/>
+        </w:rPr>
+        <w:t>System</w:t>
+      </w:r>
+      <w:proofErr w:type="spellEnd"/>
+      <w:r>
+        <w:rPr>
+          <w:rFonts w:asciiTheme="majorHAnsi" w:hAnsiTheme="majorHAnsi" w:cstheme="majorHAnsi"/>
+          <w:sz w:val="28"/>
+          <w:szCs w:val="28"/>
+        </w:rPr>
+        <w:t>;</w:t>
+      </w:r>
+    </w:p>
+    <w:p>
+      <w:pPr>
+        <w:rPr>
+          <w:rFonts w:asciiTheme="majorHAnsi" w:hAnsiTheme="majorHAnsi" w:cstheme="majorHAnsi"/>
+          <w:sz w:val="28"/>
+          <w:szCs w:val="28"/>
+          <w:lang w:val="en-US"/>
+        </w:rPr>
+      </w:pPr>
     </w:p>
     <w:sectPr>
       <w:pgSz w:w="11906" w:h="16838"/>

</xml_diff>